<commit_message>
Did Research about the databases i can use for inputs
</commit_message>
<xml_diff>
--- a/Documentation/Research .docx
+++ b/Documentation/Research .docx
@@ -21,7 +21,7 @@
                     <pic:cNvPicPr preferRelativeResize="0"/>
                   </pic:nvPicPr>
                   <pic:blipFill>
-                    <a:blip r:embed="rId4"/>
+                    <a:blip r:embed="rId5"/>
                     <a:srcRect/>
                     <a:stretch>
                       <a:fillRect/>
@@ -102,7 +102,7 @@
                     <pic:cNvPicPr preferRelativeResize="0"/>
                   </pic:nvPicPr>
                   <pic:blipFill>
-                    <a:blip r:embed="rId5"/>
+                    <a:blip r:embed="rId6"/>
                     <a:srcRect/>
                     <a:stretch>
                       <a:fillRect/>
@@ -145,7 +145,7 @@
                     <pic:cNvPicPr preferRelativeResize="0"/>
                   </pic:nvPicPr>
                   <pic:blipFill>
-                    <a:blip r:embed="rId6"/>
+                    <a:blip r:embed="rId7"/>
                     <a:srcRect/>
                     <a:stretch>
                       <a:fillRect/>
@@ -207,7 +207,7 @@
                     <pic:cNvPicPr preferRelativeResize="0"/>
                   </pic:nvPicPr>
                   <pic:blipFill>
-                    <a:blip r:embed="rId7"/>
+                    <a:blip r:embed="rId8"/>
                     <a:srcRect/>
                     <a:stretch>
                       <a:fillRect/>
@@ -286,7 +286,7 @@
           <w:noProof/>
         </w:rPr>
         <w:drawing>
-          <wp:inline distT="0" distB="0" distL="0" distR="0" wp14:anchorId="24A40515" wp14:editId="7851A0E7">
+          <wp:inline distT="0" distB="0" distL="0" distR="0" wp14:anchorId="24A40515" wp14:editId="5E314DF2">
             <wp:extent cx="4657658" cy="3298677"/>
             <wp:effectExtent l="0" t="0" r="0" b="0"/>
             <wp:docPr id="321254603" name="Picture 1" descr="A screenshot of a computer&#10;&#10;Description automatically generated"/>
@@ -301,7 +301,7 @@
                     <pic:cNvPicPr/>
                   </pic:nvPicPr>
                   <pic:blipFill>
-                    <a:blip r:embed="rId8" cstate="print">
+                    <a:blip r:embed="rId9" cstate="print">
                       <a:extLst>
                         <a:ext uri="{28A0092B-C50C-407E-A947-70E740481C1C}">
                           <a14:useLocalDpi xmlns:a14="http://schemas.microsoft.com/office/drawing/2010/main" val="0"/>
@@ -335,7 +335,7 @@
         </w:rPr>
         <w:lastRenderedPageBreak/>
         <w:drawing>
-          <wp:inline distT="0" distB="0" distL="0" distR="0" wp14:anchorId="40419EF6" wp14:editId="7CB2F443">
+          <wp:inline distT="0" distB="0" distL="0" distR="0" wp14:anchorId="40419EF6" wp14:editId="2346622E">
             <wp:extent cx="4939469" cy="3498263"/>
             <wp:effectExtent l="0" t="0" r="1270" b="0"/>
             <wp:docPr id="1089064843" name="Picture 2"/>
@@ -350,7 +350,7 @@
                     <pic:cNvPicPr/>
                   </pic:nvPicPr>
                   <pic:blipFill>
-                    <a:blip r:embed="rId9" cstate="print">
+                    <a:blip r:embed="rId10" cstate="print">
                       <a:extLst>
                         <a:ext uri="{28A0092B-C50C-407E-A947-70E740481C1C}">
                           <a14:useLocalDpi xmlns:a14="http://schemas.microsoft.com/office/drawing/2010/main" val="0"/>
@@ -381,7 +381,7 @@
           <w:noProof/>
         </w:rPr>
         <w:drawing>
-          <wp:inline distT="0" distB="0" distL="0" distR="0" wp14:anchorId="13F2B74F" wp14:editId="629EAF2B">
+          <wp:inline distT="0" distB="0" distL="0" distR="0" wp14:anchorId="13F2B74F" wp14:editId="06C088A2">
             <wp:extent cx="5289847" cy="3746410"/>
             <wp:effectExtent l="0" t="0" r="0" b="0"/>
             <wp:docPr id="1293130929" name="Picture 3"/>
@@ -396,7 +396,7 @@
                     <pic:cNvPicPr/>
                   </pic:nvPicPr>
                   <pic:blipFill>
-                    <a:blip r:embed="rId10" cstate="print">
+                    <a:blip r:embed="rId11" cstate="print">
                       <a:extLst>
                         <a:ext uri="{28A0092B-C50C-407E-A947-70E740481C1C}">
                           <a14:useLocalDpi xmlns:a14="http://schemas.microsoft.com/office/drawing/2010/main" val="0"/>
@@ -1402,6 +1402,251 @@
           <w:tab w:val="left" w:pos="2552"/>
         </w:tabs>
       </w:pPr>
+    </w:p>
+    <w:p>
+      <w:pPr>
+        <w:tabs>
+          <w:tab w:val="left" w:pos="2552"/>
+        </w:tabs>
+      </w:pPr>
+    </w:p>
+    <w:p>
+      <w:pPr>
+        <w:tabs>
+          <w:tab w:val="left" w:pos="2552"/>
+        </w:tabs>
+      </w:pPr>
+    </w:p>
+    <w:p>
+      <w:pPr>
+        <w:tabs>
+          <w:tab w:val="left" w:pos="2552"/>
+        </w:tabs>
+      </w:pPr>
+    </w:p>
+    <w:p>
+      <w:pPr>
+        <w:tabs>
+          <w:tab w:val="left" w:pos="2552"/>
+        </w:tabs>
+      </w:pPr>
+    </w:p>
+    <w:p>
+      <w:pPr>
+        <w:tabs>
+          <w:tab w:val="left" w:pos="2552"/>
+        </w:tabs>
+      </w:pPr>
+    </w:p>
+    <w:p>
+      <w:pPr>
+        <w:tabs>
+          <w:tab w:val="left" w:pos="2552"/>
+        </w:tabs>
+      </w:pPr>
+    </w:p>
+    <w:p>
+      <w:pPr>
+        <w:tabs>
+          <w:tab w:val="left" w:pos="2552"/>
+        </w:tabs>
+      </w:pPr>
+    </w:p>
+    <w:p>
+      <w:pPr>
+        <w:tabs>
+          <w:tab w:val="left" w:pos="2552"/>
+        </w:tabs>
+      </w:pPr>
+      <w:r>
+        <w:lastRenderedPageBreak/>
+        <w:t xml:space="preserve">Research about datasets I can use for OCR </w:t>
+      </w:r>
+      <w:r>
+        <w:t xml:space="preserve">project: </w:t>
+      </w:r>
+    </w:p>
+    <w:p>
+      <w:pPr>
+        <w:tabs>
+          <w:tab w:val="left" w:pos="2552"/>
+        </w:tabs>
+      </w:pPr>
+    </w:p>
+    <w:p>
+      <w:pPr>
+        <w:pStyle w:val="p1"/>
+        <w:numPr>
+          <w:ilvl w:val="0"/>
+          <w:numId w:val="1"/>
+        </w:numPr>
+      </w:pPr>
+      <w:r>
+        <w:rPr>
+          <w:b/>
+          <w:bCs/>
+        </w:rPr>
+        <w:t>IIIT 5K-Word Dataset (Scene Text)</w:t>
+      </w:r>
+      <w:r>
+        <w:t xml:space="preserve"> - </w:t>
+      </w:r>
+      <w:r>
+        <w:t xml:space="preserve">Recognizing text from </w:t>
+      </w:r>
+      <w:r>
+        <w:rPr>
+          <w:rStyle w:val="s1"/>
+          <w:b/>
+          <w:bCs/>
+        </w:rPr>
+        <w:t>natural scene images</w:t>
+      </w:r>
+      <w:r>
+        <w:rPr>
+          <w:rStyle w:val="s1"/>
+        </w:rPr>
+        <w:t xml:space="preserve">:  </w:t>
+      </w:r>
+      <w:hyperlink r:id="rId12" w:history="1">
+        <w:r>
+          <w:rPr>
+            <w:rStyle w:val="Hyperlink"/>
+          </w:rPr>
+          <w:t>https://cvit.iiit.ac.in/research/projects/cvit-projects/the-iiit-5k-word-dataset</w:t>
+        </w:r>
+      </w:hyperlink>
+      <w:r>
+        <w:t xml:space="preserve">   </w:t>
+      </w:r>
+    </w:p>
+    <w:p>
+      <w:pPr>
+        <w:pStyle w:val="p1"/>
+        <w:numPr>
+          <w:ilvl w:val="0"/>
+          <w:numId w:val="1"/>
+        </w:numPr>
+      </w:pPr>
+      <w:r>
+        <w:rPr>
+          <w:b/>
+          <w:bCs/>
+        </w:rPr>
+        <w:t>ICDAR (International Conference on Document Analysis and Recognition)</w:t>
+      </w:r>
+      <w:r>
+        <w:rPr>
+          <w:b/>
+          <w:bCs/>
+        </w:rPr>
+        <w:t xml:space="preserve">  -</w:t>
+      </w:r>
+      <w:r>
+        <w:t>Handwritten &amp; printed text OCR, scanned documents, noisy text.</w:t>
+      </w:r>
+      <w:r>
+        <w:rPr>
+          <w:b/>
+          <w:bCs/>
+        </w:rPr>
+        <w:t xml:space="preserve"> </w:t>
+      </w:r>
+      <w:hyperlink r:id="rId13" w:history="1">
+        <w:r>
+          <w:rPr>
+            <w:rStyle w:val="Hyperlink"/>
+            <w:b/>
+            <w:bCs/>
+          </w:rPr>
+          <w:t>https:/</w:t>
+        </w:r>
+        <w:r>
+          <w:rPr>
+            <w:rStyle w:val="Hyperlink"/>
+            <w:b/>
+            <w:bCs/>
+          </w:rPr>
+          <w:t>/</w:t>
+        </w:r>
+        <w:r>
+          <w:rPr>
+            <w:rStyle w:val="Hyperlink"/>
+            <w:b/>
+            <w:bCs/>
+          </w:rPr>
+          <w:t>rrc.cvc.uab.es/</w:t>
+        </w:r>
+      </w:hyperlink>
+    </w:p>
+    <w:p>
+      <w:pPr>
+        <w:pStyle w:val="p1"/>
+        <w:numPr>
+          <w:ilvl w:val="0"/>
+          <w:numId w:val="1"/>
+        </w:numPr>
+      </w:pPr>
+      <w:r>
+        <w:rPr>
+          <w:b/>
+          <w:bCs/>
+        </w:rPr>
+        <w:t>Synthetic Word Dataset (</w:t>
+      </w:r>
+      <w:proofErr w:type="spellStart"/>
+      <w:r>
+        <w:rPr>
+          <w:b/>
+          <w:bCs/>
+        </w:rPr>
+        <w:t>SynthText</w:t>
+      </w:r>
+      <w:proofErr w:type="spellEnd"/>
+      <w:r>
+        <w:rPr>
+          <w:b/>
+          <w:bCs/>
+        </w:rPr>
+        <w:t>)</w:t>
+      </w:r>
+      <w:r>
+        <w:rPr>
+          <w:b/>
+          <w:bCs/>
+        </w:rPr>
+        <w:t xml:space="preserve"> - </w:t>
+      </w:r>
+      <w:r>
+        <w:rPr>
+          <w:rStyle w:val="s1"/>
+          <w:b/>
+          <w:bCs/>
+        </w:rPr>
+        <w:t>Best for:</w:t>
+      </w:r>
+      <w:r>
+        <w:t xml:space="preserve"> Training OCR models on large amounts of synthetic text.</w:t>
+      </w:r>
+      <w:r>
+        <w:t xml:space="preserve"> </w:t>
+      </w:r>
+      <w:r>
+        <w:t>https://www.robots.ox.ac.uk/~vgg/data/text/</w:t>
+      </w:r>
+    </w:p>
+    <w:p>
+      <w:pPr>
+        <w:pStyle w:val="p1"/>
+        <w:ind w:left="360"/>
+      </w:pPr>
+    </w:p>
+    <w:p>
+      <w:pPr>
+        <w:tabs>
+          <w:tab w:val="left" w:pos="2552"/>
+        </w:tabs>
+      </w:pPr>
       <w:r>
         <w:tab/>
       </w:r>
@@ -1414,6 +1659,103 @@
     </w:sectPr>
   </w:body>
 </w:document>
+</file>
+
+<file path=word/numbering.xml><?xml version="1.0" encoding="utf-8"?>
+<w:numbering xmlns:wpc="http://schemas.microsoft.com/office/word/2010/wordprocessingCanvas" xmlns:cx="http://schemas.microsoft.com/office/drawing/2014/chartex" xmlns:cx1="http://schemas.microsoft.com/office/drawing/2015/9/8/chartex" xmlns:cx2="http://schemas.microsoft.com/office/drawing/2015/10/21/chartex" xmlns:cx3="http://schemas.microsoft.com/office/drawing/2016/5/9/chartex" xmlns:cx4="http://schemas.microsoft.com/office/drawing/2016/5/10/chartex" xmlns:cx5="http://schemas.microsoft.com/office/drawing/2016/5/11/chartex" xmlns:cx6="http://schemas.microsoft.com/office/drawing/2016/5/12/chartex" xmlns:cx7="http://schemas.microsoft.com/office/drawing/2016/5/13/chartex" xmlns:cx8="http://schemas.microsoft.com/office/drawing/2016/5/14/chartex" xmlns:mc="http://schemas.openxmlformats.org/markup-compatibility/2006" xmlns:aink="http://schemas.microsoft.com/office/drawing/2016/ink" xmlns:am3d="http://schemas.microsoft.com/office/drawing/2017/model3d" xmlns:o="urn:schemas-microsoft-com:office:office" xmlns:oel="http://schemas.microsoft.com/office/2019/extlst" xmlns:r="http://schemas.openxmlformats.org/officeDocument/2006/relationships" xmlns:m="http://schemas.openxmlformats.org/officeDocument/2006/math" xmlns:v="urn:schemas-microsoft-com:vml" xmlns:wp14="http://schemas.microsoft.com/office/word/2010/wordprocessingDrawing" xmlns:wp="http://schemas.openxmlformats.org/drawingml/2006/wordprocessingDrawing" xmlns:w10="urn:schemas-microsoft-com:office:word" xmlns:w="http://schemas.openxmlformats.org/wordprocessingml/2006/main" xmlns:w14="http://schemas.microsoft.com/office/word/2010/wordml" xmlns:w15="http://schemas.microsoft.com/office/word/2012/wordml" xmlns:w16cex="http://schemas.microsoft.com/office/word/2018/wordml/cex" xmlns:w16cid="http://schemas.microsoft.com/office/word/2016/wordml/cid" xmlns:w16="http://schemas.microsoft.com/office/word/2018/wordml" xmlns:w16du="http://schemas.microsoft.com/office/word/2023/wordml/word16du" xmlns:w16sdtdh="http://schemas.microsoft.com/office/word/2020/wordml/sdtdatahash" xmlns:w16sdtfl="http://schemas.microsoft.com/office/word/2024/wordml/sdtformatlock" xmlns:w16se="http://schemas.microsoft.com/office/word/2015/wordml/symex" xmlns:wpg="http://schemas.microsoft.com/office/word/2010/wordprocessingGroup" xmlns:wpi="http://schemas.microsoft.com/office/word/2010/wordprocessingInk" xmlns:wne="http://schemas.microsoft.com/office/word/2006/wordml" xmlns:wps="http://schemas.microsoft.com/office/word/2010/wordprocessingShape" mc:Ignorable="w14 w15 w16se w16cid w16 w16cex w16sdtdh w16sdtfl w16du wp14">
+  <w:abstractNum w:abstractNumId="0" w15:restartNumberingAfterBreak="0">
+    <w:nsid w:val="56610727"/>
+    <w:multiLevelType w:val="hybridMultilevel"/>
+    <w:tmpl w:val="AACE4866"/>
+    <w:lvl w:ilvl="0" w:tplc="0809000F">
+      <w:start w:val="1"/>
+      <w:numFmt w:val="decimal"/>
+      <w:lvlText w:val="%1."/>
+      <w:lvlJc w:val="left"/>
+      <w:pPr>
+        <w:ind w:left="720" w:hanging="360"/>
+      </w:pPr>
+      <w:rPr>
+        <w:rFonts w:hint="default"/>
+      </w:rPr>
+    </w:lvl>
+    <w:lvl w:ilvl="1" w:tplc="08090019" w:tentative="1">
+      <w:start w:val="1"/>
+      <w:numFmt w:val="lowerLetter"/>
+      <w:lvlText w:val="%2."/>
+      <w:lvlJc w:val="left"/>
+      <w:pPr>
+        <w:ind w:left="1440" w:hanging="360"/>
+      </w:pPr>
+    </w:lvl>
+    <w:lvl w:ilvl="2" w:tplc="0809001B" w:tentative="1">
+      <w:start w:val="1"/>
+      <w:numFmt w:val="lowerRoman"/>
+      <w:lvlText w:val="%3."/>
+      <w:lvlJc w:val="right"/>
+      <w:pPr>
+        <w:ind w:left="2160" w:hanging="180"/>
+      </w:pPr>
+    </w:lvl>
+    <w:lvl w:ilvl="3" w:tplc="0809000F" w:tentative="1">
+      <w:start w:val="1"/>
+      <w:numFmt w:val="decimal"/>
+      <w:lvlText w:val="%4."/>
+      <w:lvlJc w:val="left"/>
+      <w:pPr>
+        <w:ind w:left="2880" w:hanging="360"/>
+      </w:pPr>
+    </w:lvl>
+    <w:lvl w:ilvl="4" w:tplc="08090019" w:tentative="1">
+      <w:start w:val="1"/>
+      <w:numFmt w:val="lowerLetter"/>
+      <w:lvlText w:val="%5."/>
+      <w:lvlJc w:val="left"/>
+      <w:pPr>
+        <w:ind w:left="3600" w:hanging="360"/>
+      </w:pPr>
+    </w:lvl>
+    <w:lvl w:ilvl="5" w:tplc="0809001B" w:tentative="1">
+      <w:start w:val="1"/>
+      <w:numFmt w:val="lowerRoman"/>
+      <w:lvlText w:val="%6."/>
+      <w:lvlJc w:val="right"/>
+      <w:pPr>
+        <w:ind w:left="4320" w:hanging="180"/>
+      </w:pPr>
+    </w:lvl>
+    <w:lvl w:ilvl="6" w:tplc="0809000F" w:tentative="1">
+      <w:start w:val="1"/>
+      <w:numFmt w:val="decimal"/>
+      <w:lvlText w:val="%7."/>
+      <w:lvlJc w:val="left"/>
+      <w:pPr>
+        <w:ind w:left="5040" w:hanging="360"/>
+      </w:pPr>
+    </w:lvl>
+    <w:lvl w:ilvl="7" w:tplc="08090019" w:tentative="1">
+      <w:start w:val="1"/>
+      <w:numFmt w:val="lowerLetter"/>
+      <w:lvlText w:val="%8."/>
+      <w:lvlJc w:val="left"/>
+      <w:pPr>
+        <w:ind w:left="5760" w:hanging="360"/>
+      </w:pPr>
+    </w:lvl>
+    <w:lvl w:ilvl="8" w:tplc="0809001B" w:tentative="1">
+      <w:start w:val="1"/>
+      <w:numFmt w:val="lowerRoman"/>
+      <w:lvlText w:val="%9."/>
+      <w:lvlJc w:val="right"/>
+      <w:pPr>
+        <w:ind w:left="6480" w:hanging="180"/>
+      </w:pPr>
+    </w:lvl>
+  </w:abstractNum>
+  <w:num w:numId="1" w16cid:durableId="2037844927">
+    <w:abstractNumId w:val="0"/>
+  </w:num>
+</w:numbering>
 </file>
 
 <file path=word/styles.xml><?xml version="1.0" encoding="utf-8"?>
@@ -1988,6 +2330,71 @@
       <w:szCs w:val="30"/>
     </w:rPr>
   </w:style>
+  <w:style w:type="paragraph" w:styleId="ListParagraph">
+    <w:name w:val="List Paragraph"/>
+    <w:basedOn w:val="Normal"/>
+    <w:uiPriority w:val="34"/>
+    <w:qFormat/>
+    <w:rsid w:val="00AF602C"/>
+    <w:pPr>
+      <w:ind w:left="720"/>
+      <w:contextualSpacing/>
+    </w:pPr>
+  </w:style>
+  <w:style w:type="character" w:styleId="Hyperlink">
+    <w:name w:val="Hyperlink"/>
+    <w:basedOn w:val="DefaultParagraphFont"/>
+    <w:uiPriority w:val="99"/>
+    <w:unhideWhenUsed/>
+    <w:rsid w:val="00AF602C"/>
+    <w:rPr>
+      <w:color w:val="0000FF" w:themeColor="hyperlink"/>
+      <w:u w:val="single"/>
+    </w:rPr>
+  </w:style>
+  <w:style w:type="character" w:styleId="UnresolvedMention">
+    <w:name w:val="Unresolved Mention"/>
+    <w:basedOn w:val="DefaultParagraphFont"/>
+    <w:uiPriority w:val="99"/>
+    <w:semiHidden/>
+    <w:unhideWhenUsed/>
+    <w:rsid w:val="00AF602C"/>
+    <w:rPr>
+      <w:color w:val="605E5C"/>
+      <w:shd w:val="clear" w:color="auto" w:fill="E1DFDD"/>
+    </w:rPr>
+  </w:style>
+  <w:style w:type="character" w:styleId="FollowedHyperlink">
+    <w:name w:val="FollowedHyperlink"/>
+    <w:basedOn w:val="DefaultParagraphFont"/>
+    <w:uiPriority w:val="99"/>
+    <w:semiHidden/>
+    <w:unhideWhenUsed/>
+    <w:rsid w:val="00AF602C"/>
+    <w:rPr>
+      <w:color w:val="800080" w:themeColor="followedHyperlink"/>
+      <w:u w:val="single"/>
+    </w:rPr>
+  </w:style>
+  <w:style w:type="paragraph" w:customStyle="1" w:styleId="p1">
+    <w:name w:val="p1"/>
+    <w:basedOn w:val="Normal"/>
+    <w:rsid w:val="00AF602C"/>
+    <w:pPr>
+      <w:spacing w:before="100" w:beforeAutospacing="1" w:after="100" w:afterAutospacing="1" w:line="240" w:lineRule="auto"/>
+    </w:pPr>
+    <w:rPr>
+      <w:rFonts w:ascii="Times New Roman" w:eastAsia="Times New Roman" w:hAnsi="Times New Roman" w:cs="Times New Roman"/>
+      <w:sz w:val="24"/>
+      <w:szCs w:val="24"/>
+      <w:lang w:val="en-IN"/>
+    </w:rPr>
+  </w:style>
+  <w:style w:type="character" w:customStyle="1" w:styleId="s1">
+    <w:name w:val="s1"/>
+    <w:basedOn w:val="DefaultParagraphFont"/>
+    <w:rsid w:val="00AF602C"/>
+  </w:style>
 </w:styles>
 </file>
 

</xml_diff>

<commit_message>
added error screenshots to research document.
</commit_message>
<xml_diff>
--- a/Documentation/Research .docx
+++ b/Documentation/Research .docx
@@ -286,7 +286,7 @@
           <w:noProof/>
         </w:rPr>
         <w:drawing>
-          <wp:inline distT="0" distB="0" distL="0" distR="0" wp14:anchorId="24A40515" wp14:editId="5E314DF2">
+          <wp:inline distT="0" distB="0" distL="0" distR="0" wp14:anchorId="24A40515" wp14:editId="3802AFB4">
             <wp:extent cx="4657658" cy="3298677"/>
             <wp:effectExtent l="0" t="0" r="0" b="0"/>
             <wp:docPr id="321254603" name="Picture 1" descr="A screenshot of a computer&#10;&#10;Description automatically generated"/>
@@ -335,7 +335,7 @@
         </w:rPr>
         <w:lastRenderedPageBreak/>
         <w:drawing>
-          <wp:inline distT="0" distB="0" distL="0" distR="0" wp14:anchorId="40419EF6" wp14:editId="2346622E">
+          <wp:inline distT="0" distB="0" distL="0" distR="0" wp14:anchorId="40419EF6" wp14:editId="75EA4915">
             <wp:extent cx="4939469" cy="3498263"/>
             <wp:effectExtent l="0" t="0" r="1270" b="0"/>
             <wp:docPr id="1089064843" name="Picture 2"/>
@@ -381,7 +381,7 @@
           <w:noProof/>
         </w:rPr>
         <w:drawing>
-          <wp:inline distT="0" distB="0" distL="0" distR="0" wp14:anchorId="13F2B74F" wp14:editId="06C088A2">
+          <wp:inline distT="0" distB="0" distL="0" distR="0" wp14:anchorId="13F2B74F" wp14:editId="38D59CB9">
             <wp:extent cx="5289847" cy="3746410"/>
             <wp:effectExtent l="0" t="0" r="0" b="0"/>
             <wp:docPr id="1293130929" name="Picture 3"/>
@@ -775,12 +775,10 @@
         <w:t xml:space="preserve">   at </w:t>
       </w:r>
       <w:proofErr w:type="spellStart"/>
-      <w:proofErr w:type="gramStart"/>
       <w:r>
         <w:t>InteropDotNet.InteropRuntimeImplementer.CreateInstance</w:t>
       </w:r>
       <w:proofErr w:type="spellEnd"/>
-      <w:proofErr w:type="gramEnd"/>
       <w:r>
         <w:t>[T]()</w:t>
       </w:r>
@@ -790,12 +788,10 @@
         <w:t xml:space="preserve">   at </w:t>
       </w:r>
       <w:proofErr w:type="spellStart"/>
-      <w:proofErr w:type="gramStart"/>
       <w:r>
         <w:t>Tesseract.Interop.LeptonicaApi.Initialize</w:t>
       </w:r>
       <w:proofErr w:type="spellEnd"/>
-      <w:proofErr w:type="gramEnd"/>
       <w:r>
         <w:t>()</w:t>
       </w:r>
@@ -805,12 +801,10 @@
         <w:t xml:space="preserve">   at </w:t>
       </w:r>
       <w:proofErr w:type="spellStart"/>
-      <w:proofErr w:type="gramStart"/>
       <w:r>
         <w:t>Tesseract.Interop.TessApi.Initialize</w:t>
       </w:r>
       <w:proofErr w:type="spellEnd"/>
-      <w:proofErr w:type="gramEnd"/>
       <w:r>
         <w:t>()</w:t>
       </w:r>
@@ -821,156 +815,136 @@
       </w:r>
       <w:proofErr w:type="spellStart"/>
       <w:r>
-        <w:t>Tesseract.Interop.TessApi.get_</w:t>
-      </w:r>
-      <w:proofErr w:type="gramStart"/>
-      <w:r>
-        <w:t>Native</w:t>
-      </w:r>
-      <w:proofErr w:type="spellEnd"/>
-      <w:r>
-        <w:t>(</w:t>
-      </w:r>
-      <w:proofErr w:type="gramEnd"/>
+        <w:t>Tesseract.Interop.TessApi.get_Native</w:t>
+      </w:r>
+      <w:proofErr w:type="spellEnd"/>
+      <w:r>
+        <w:t>()</w:t>
+      </w:r>
+    </w:p>
+    <w:p>
+      <w:r>
+        <w:t xml:space="preserve">   at Tesseract.</w:t>
+      </w:r>
+      <w:proofErr w:type="spellStart"/>
+      <w:r>
+        <w:t>TesseractEngine</w:t>
+      </w:r>
+      <w:proofErr w:type="spellEnd"/>
+      <w:r>
+        <w:t>..</w:t>
+      </w:r>
+      <w:proofErr w:type="spellStart"/>
+      <w:r>
+        <w:t>ctor</w:t>
+      </w:r>
+      <w:proofErr w:type="spellEnd"/>
+      <w:r>
+        <w:t xml:space="preserve">(String </w:t>
+      </w:r>
+      <w:proofErr w:type="spellStart"/>
+      <w:r>
+        <w:t>datapath</w:t>
+      </w:r>
+      <w:proofErr w:type="spellEnd"/>
+      <w:r>
+        <w:t xml:space="preserve">, String language, </w:t>
+      </w:r>
+      <w:proofErr w:type="spellStart"/>
+      <w:r>
+        <w:t>EngineMode</w:t>
+      </w:r>
+      <w:proofErr w:type="spellEnd"/>
+      <w:r>
+        <w:t xml:space="preserve"> </w:t>
+      </w:r>
+      <w:proofErr w:type="spellStart"/>
+      <w:r>
+        <w:t>engineMode</w:t>
+      </w:r>
+      <w:proofErr w:type="spellEnd"/>
+      <w:r>
+        <w:t xml:space="preserve">, IEnumerable`1 </w:t>
+      </w:r>
+      <w:proofErr w:type="spellStart"/>
+      <w:r>
+        <w:t>configFiles</w:t>
+      </w:r>
+      <w:proofErr w:type="spellEnd"/>
+      <w:r>
+        <w:t xml:space="preserve">, IDictionary`2 </w:t>
+      </w:r>
+      <w:proofErr w:type="spellStart"/>
+      <w:r>
+        <w:t>initialOptions</w:t>
+      </w:r>
+      <w:proofErr w:type="spellEnd"/>
+      <w:r>
+        <w:t xml:space="preserve">, Boolean </w:t>
+      </w:r>
+      <w:proofErr w:type="spellStart"/>
+      <w:r>
+        <w:t>setOnlyNonDebugVariables</w:t>
+      </w:r>
+      <w:proofErr w:type="spellEnd"/>
       <w:r>
         <w:t>)</w:t>
       </w:r>
     </w:p>
     <w:p>
       <w:r>
+        <w:t xml:space="preserve">   at Tesseract.</w:t>
+      </w:r>
+      <w:proofErr w:type="spellStart"/>
+      <w:r>
+        <w:t>TesseractEngine</w:t>
+      </w:r>
+      <w:proofErr w:type="spellEnd"/>
+      <w:r>
+        <w:t>..</w:t>
+      </w:r>
+      <w:proofErr w:type="spellStart"/>
+      <w:r>
+        <w:t>ctor</w:t>
+      </w:r>
+      <w:proofErr w:type="spellEnd"/>
+      <w:r>
+        <w:t xml:space="preserve">(String </w:t>
+      </w:r>
+      <w:proofErr w:type="spellStart"/>
+      <w:r>
+        <w:t>datapath</w:t>
+      </w:r>
+      <w:proofErr w:type="spellEnd"/>
+      <w:r>
+        <w:t xml:space="preserve">, String language, </w:t>
+      </w:r>
+      <w:proofErr w:type="spellStart"/>
+      <w:r>
+        <w:t>EngineMode</w:t>
+      </w:r>
+      <w:proofErr w:type="spellEnd"/>
+      <w:r>
+        <w:t xml:space="preserve"> </w:t>
+      </w:r>
+      <w:proofErr w:type="spellStart"/>
+      <w:r>
+        <w:t>engineMode</w:t>
+      </w:r>
+      <w:proofErr w:type="spellEnd"/>
+      <w:r>
+        <w:t>)</w:t>
+      </w:r>
+    </w:p>
+    <w:p>
+      <w:r>
         <w:t xml:space="preserve">   at </w:t>
       </w:r>
-      <w:proofErr w:type="gramStart"/>
-      <w:r>
-        <w:t>Tesseract.</w:t>
-      </w:r>
-      <w:proofErr w:type="spellStart"/>
-      <w:r>
-        <w:t>TesseractEngine</w:t>
-      </w:r>
-      <w:proofErr w:type="spellEnd"/>
-      <w:r>
-        <w:t>..</w:t>
-      </w:r>
-      <w:proofErr w:type="spellStart"/>
-      <w:proofErr w:type="gramEnd"/>
-      <w:r>
-        <w:t>ctor</w:t>
-      </w:r>
-      <w:proofErr w:type="spellEnd"/>
-      <w:r>
-        <w:t xml:space="preserve">(String </w:t>
-      </w:r>
-      <w:proofErr w:type="spellStart"/>
-      <w:r>
-        <w:t>datapath</w:t>
-      </w:r>
-      <w:proofErr w:type="spellEnd"/>
-      <w:r>
-        <w:t xml:space="preserve">, String language, </w:t>
-      </w:r>
-      <w:proofErr w:type="spellStart"/>
-      <w:r>
-        <w:t>EngineMode</w:t>
-      </w:r>
-      <w:proofErr w:type="spellEnd"/>
-      <w:r>
-        <w:t xml:space="preserve"> </w:t>
-      </w:r>
-      <w:proofErr w:type="spellStart"/>
-      <w:r>
-        <w:t>engineMode</w:t>
-      </w:r>
-      <w:proofErr w:type="spellEnd"/>
-      <w:r>
-        <w:t xml:space="preserve">, IEnumerable`1 </w:t>
-      </w:r>
-      <w:proofErr w:type="spellStart"/>
-      <w:r>
-        <w:t>configFiles</w:t>
-      </w:r>
-      <w:proofErr w:type="spellEnd"/>
-      <w:r>
-        <w:t xml:space="preserve">, IDictionary`2 </w:t>
-      </w:r>
-      <w:proofErr w:type="spellStart"/>
-      <w:r>
-        <w:t>initialOptions</w:t>
-      </w:r>
-      <w:proofErr w:type="spellEnd"/>
-      <w:r>
-        <w:t xml:space="preserve">, Boolean </w:t>
-      </w:r>
-      <w:proofErr w:type="spellStart"/>
-      <w:r>
-        <w:t>setOnlyNonDebugVariables</w:t>
-      </w:r>
-      <w:proofErr w:type="spellEnd"/>
-      <w:r>
-        <w:t>)</w:t>
-      </w:r>
-    </w:p>
-    <w:p>
-      <w:r>
-        <w:t xml:space="preserve">   at </w:t>
-      </w:r>
-      <w:proofErr w:type="gramStart"/>
-      <w:r>
-        <w:t>Tesseract.</w:t>
-      </w:r>
-      <w:proofErr w:type="spellStart"/>
-      <w:r>
-        <w:t>TesseractEngine</w:t>
-      </w:r>
-      <w:proofErr w:type="spellEnd"/>
-      <w:r>
-        <w:t>..</w:t>
-      </w:r>
-      <w:proofErr w:type="spellStart"/>
-      <w:proofErr w:type="gramEnd"/>
-      <w:r>
-        <w:t>ctor</w:t>
-      </w:r>
-      <w:proofErr w:type="spellEnd"/>
-      <w:r>
-        <w:t xml:space="preserve">(String </w:t>
-      </w:r>
-      <w:proofErr w:type="spellStart"/>
-      <w:r>
-        <w:t>datapath</w:t>
-      </w:r>
-      <w:proofErr w:type="spellEnd"/>
-      <w:r>
-        <w:t xml:space="preserve">, String language, </w:t>
-      </w:r>
-      <w:proofErr w:type="spellStart"/>
-      <w:r>
-        <w:t>EngineMode</w:t>
-      </w:r>
-      <w:proofErr w:type="spellEnd"/>
-      <w:r>
-        <w:t xml:space="preserve"> </w:t>
-      </w:r>
-      <w:proofErr w:type="spellStart"/>
-      <w:r>
-        <w:t>engineMode</w:t>
-      </w:r>
-      <w:proofErr w:type="spellEnd"/>
-      <w:r>
-        <w:t>)</w:t>
-      </w:r>
-    </w:p>
-    <w:p>
-      <w:r>
-        <w:t xml:space="preserve">   at </w:t>
-      </w:r>
-      <w:proofErr w:type="spellStart"/>
-      <w:proofErr w:type="gramStart"/>
+      <w:proofErr w:type="spellStart"/>
       <w:r>
         <w:t>OCRProcessor.Program.Main</w:t>
       </w:r>
       <w:proofErr w:type="spellEnd"/>
-      <w:proofErr w:type="gramEnd"/>
       <w:r>
         <w:t>() in /Users/taibazpathan/Desktop/Git/test/ConsoleAppTesst/ConsoleAppTesst/Program.cs:line 13</w:t>
       </w:r>
@@ -1083,27 +1057,7 @@
           <w:sz w:val="32"/>
           <w:szCs w:val="32"/>
         </w:rPr>
-        <w:t xml:space="preserve">but getting some </w:t>
-      </w:r>
-      <w:proofErr w:type="gramStart"/>
-      <w:r>
-        <w:rPr>
-          <w:b/>
-          <w:bCs/>
-          <w:sz w:val="32"/>
-          <w:szCs w:val="32"/>
-        </w:rPr>
-        <w:t>errors :</w:t>
-      </w:r>
-      <w:proofErr w:type="gramEnd"/>
-      <w:r>
-        <w:rPr>
-          <w:b/>
-          <w:bCs/>
-          <w:sz w:val="32"/>
-          <w:szCs w:val="32"/>
-        </w:rPr>
-        <w:t xml:space="preserve"> </w:t>
+        <w:t xml:space="preserve">but getting some errors : </w:t>
       </w:r>
     </w:p>
     <w:p>
@@ -1123,38 +1077,19 @@
           <w:sz w:val="28"/>
           <w:szCs w:val="28"/>
         </w:rPr>
-        <w:t xml:space="preserve">The code I have used to </w:t>
-      </w:r>
-      <w:proofErr w:type="gramStart"/>
-      <w:r>
-        <w:rPr>
-          <w:sz w:val="28"/>
-          <w:szCs w:val="28"/>
-        </w:rPr>
-        <w:t>implement :</w:t>
-      </w:r>
-      <w:proofErr w:type="gramEnd"/>
-    </w:p>
-    <w:p/>
-    <w:p>
-      <w:r>
-        <w:t xml:space="preserve">using </w:t>
-      </w:r>
-      <w:proofErr w:type="gramStart"/>
-      <w:r>
-        <w:t>System;</w:t>
-      </w:r>
-      <w:proofErr w:type="gramEnd"/>
-    </w:p>
-    <w:p>
-      <w:r>
-        <w:t xml:space="preserve">using </w:t>
-      </w:r>
-      <w:proofErr w:type="gramStart"/>
-      <w:r>
-        <w:t>Tesseract;</w:t>
-      </w:r>
-      <w:proofErr w:type="gramEnd"/>
+        <w:t>The code I have used to implement :</w:t>
+      </w:r>
+    </w:p>
+    <w:p/>
+    <w:p>
+      <w:r>
+        <w:t>using System;</w:t>
+      </w:r>
+    </w:p>
+    <w:p>
+      <w:r>
+        <w:t>using Tesseract;</w:t>
+      </w:r>
     </w:p>
     <w:p/>
     <w:p>
@@ -1169,15 +1104,7 @@
     </w:p>
     <w:p>
       <w:r>
-        <w:t xml:space="preserve">    static void </w:t>
-      </w:r>
-      <w:proofErr w:type="gramStart"/>
-      <w:r>
-        <w:t>Main(</w:t>
-      </w:r>
-      <w:proofErr w:type="gramEnd"/>
-      <w:r>
-        <w:t>)</w:t>
+        <w:t xml:space="preserve">    static void Main()</w:t>
       </w:r>
     </w:p>
     <w:p>
@@ -1208,15 +1135,7 @@
       </w:r>
       <w:proofErr w:type="spellEnd"/>
       <w:r>
-        <w:t xml:space="preserve"> = @</w:t>
-      </w:r>
-      <w:proofErr w:type="gramStart"/>
-      <w:r>
-        <w:t>"./</w:t>
-      </w:r>
-      <w:proofErr w:type="gramEnd"/>
-      <w:r>
-        <w:t xml:space="preserve">tessdata"; // Download and place the </w:t>
+        <w:t xml:space="preserve"> = @"./tessdata"; // Download and place the </w:t>
       </w:r>
       <w:proofErr w:type="spellStart"/>
       <w:r>
@@ -1241,7 +1160,6 @@
         <w:t xml:space="preserve"> = new </w:t>
       </w:r>
       <w:proofErr w:type="spellStart"/>
-      <w:proofErr w:type="gramStart"/>
       <w:r>
         <w:t>TesseractEngine</w:t>
       </w:r>
@@ -1250,7 +1168,6 @@
         <w:t>(</w:t>
       </w:r>
       <w:proofErr w:type="spellStart"/>
-      <w:proofErr w:type="gramEnd"/>
       <w:r>
         <w:t>tessDataPath</w:t>
       </w:r>
@@ -1345,13 +1262,8 @@
       </w:r>
       <w:proofErr w:type="spellEnd"/>
       <w:r>
-        <w:t>("Extracted Text:"</w:t>
-      </w:r>
-      <w:proofErr w:type="gramStart"/>
-      <w:r>
-        <w:t>);</w:t>
-      </w:r>
-      <w:proofErr w:type="gramEnd"/>
+        <w:t>("Extracted Text:");</w:t>
+      </w:r>
     </w:p>
     <w:p>
       <w:r>
@@ -1366,12 +1278,10 @@
         <w:t>(</w:t>
       </w:r>
       <w:proofErr w:type="spellStart"/>
-      <w:proofErr w:type="gramStart"/>
       <w:r>
         <w:t>page.GetText</w:t>
       </w:r>
       <w:proofErr w:type="spellEnd"/>
-      <w:proofErr w:type="gramEnd"/>
       <w:r>
         <w:t>());</w:t>
       </w:r>
@@ -1489,10 +1399,7 @@
         <w:t>IIIT 5K-Word Dataset (Scene Text)</w:t>
       </w:r>
       <w:r>
-        <w:t xml:space="preserve"> - </w:t>
-      </w:r>
-      <w:r>
-        <w:t xml:space="preserve">Recognizing text from </w:t>
+        <w:t xml:space="preserve"> - Recognizing text from </w:t>
       </w:r>
       <w:r>
         <w:rPr>
@@ -1533,14 +1440,7 @@
           <w:b/>
           <w:bCs/>
         </w:rPr>
-        <w:t>ICDAR (International Conference on Document Analysis and Recognition)</w:t>
-      </w:r>
-      <w:r>
-        <w:rPr>
-          <w:b/>
-          <w:bCs/>
-        </w:rPr>
-        <w:t xml:space="preserve">  -</w:t>
+        <w:t>ICDAR (International Conference on Document Analysis and Recognition)  -</w:t>
       </w:r>
       <w:r>
         <w:t>Handwritten &amp; printed text OCR, scanned documents, noisy text.</w:t>
@@ -1559,23 +1459,7 @@
             <w:b/>
             <w:bCs/>
           </w:rPr>
-          <w:t>https:/</w:t>
-        </w:r>
-        <w:r>
-          <w:rPr>
-            <w:rStyle w:val="Hyperlink"/>
-            <w:b/>
-            <w:bCs/>
-          </w:rPr>
-          <w:t>/</w:t>
-        </w:r>
-        <w:r>
-          <w:rPr>
-            <w:rStyle w:val="Hyperlink"/>
-            <w:b/>
-            <w:bCs/>
-          </w:rPr>
-          <w:t>rrc.cvc.uab.es/</w:t>
+          <w:t>https://rrc.cvc.uab.es/</w:t>
         </w:r>
       </w:hyperlink>
     </w:p>
@@ -1608,14 +1492,7 @@
           <w:b/>
           <w:bCs/>
         </w:rPr>
-        <w:t>)</w:t>
-      </w:r>
-      <w:r>
-        <w:rPr>
-          <w:b/>
-          <w:bCs/>
-        </w:rPr>
-        <w:t xml:space="preserve"> - </w:t>
+        <w:t xml:space="preserve">) - </w:t>
       </w:r>
       <w:r>
         <w:rPr>
@@ -1626,10 +1503,7 @@
         <w:t>Best for:</w:t>
       </w:r>
       <w:r>
-        <w:t xml:space="preserve"> Training OCR models on large amounts of synthetic text.</w:t>
-      </w:r>
-      <w:r>
-        <w:t xml:space="preserve"> </w:t>
+        <w:t xml:space="preserve"> Training OCR models on large amounts of synthetic text. </w:t>
       </w:r>
       <w:r>
         <w:t>https://www.robots.ox.ac.uk/~vgg/data/text/</w:t>
@@ -1648,7 +1522,70 @@
         </w:tabs>
       </w:pPr>
       <w:r>
+        <w:t>Getting Some Errors :</w:t>
+      </w:r>
+    </w:p>
+    <w:p>
+      <w:pPr>
+        <w:tabs>
+          <w:tab w:val="left" w:pos="2552"/>
+        </w:tabs>
+      </w:pPr>
+    </w:p>
+    <w:p>
+      <w:pPr>
+        <w:tabs>
+          <w:tab w:val="left" w:pos="2552"/>
+        </w:tabs>
+      </w:pPr>
+      <w:r>
         <w:tab/>
+      </w:r>
+      <w:r>
+        <w:rPr>
+          <w:noProof/>
+        </w:rPr>
+        <w:drawing>
+          <wp:inline distT="0" distB="0" distL="0" distR="0" wp14:anchorId="34B5C000" wp14:editId="40D14F22">
+            <wp:extent cx="5943600" cy="3865245"/>
+            <wp:effectExtent l="0" t="0" r="0" b="0"/>
+            <wp:docPr id="1206096851" name="Picture 1" descr="A screenshot of a computer program&#10;&#10;Description automatically generated"/>
+            <wp:cNvGraphicFramePr>
+              <a:graphicFrameLocks xmlns:a="http://schemas.openxmlformats.org/drawingml/2006/main" noChangeAspect="1"/>
+            </wp:cNvGraphicFramePr>
+            <a:graphic xmlns:a="http://schemas.openxmlformats.org/drawingml/2006/main">
+              <a:graphicData uri="http://schemas.openxmlformats.org/drawingml/2006/picture">
+                <pic:pic xmlns:pic="http://schemas.openxmlformats.org/drawingml/2006/picture">
+                  <pic:nvPicPr>
+                    <pic:cNvPr id="1206096851" name="Picture 1" descr="A screenshot of a computer program&#10;&#10;Description automatically generated"/>
+                    <pic:cNvPicPr/>
+                  </pic:nvPicPr>
+                  <pic:blipFill>
+                    <a:blip r:embed="rId14" cstate="print">
+                      <a:extLst>
+                        <a:ext uri="{28A0092B-C50C-407E-A947-70E740481C1C}">
+                          <a14:useLocalDpi xmlns:a14="http://schemas.microsoft.com/office/drawing/2010/main" val="0"/>
+                        </a:ext>
+                      </a:extLst>
+                    </a:blip>
+                    <a:stretch>
+                      <a:fillRect/>
+                    </a:stretch>
+                  </pic:blipFill>
+                  <pic:spPr>
+                    <a:xfrm>
+                      <a:off x="0" y="0"/>
+                      <a:ext cx="5943600" cy="3865245"/>
+                    </a:xfrm>
+                    <a:prstGeom prst="rect">
+                      <a:avLst/>
+                    </a:prstGeom>
+                  </pic:spPr>
+                </pic:pic>
+              </a:graphicData>
+            </a:graphic>
+          </wp:inline>
+        </w:drawing>
       </w:r>
     </w:p>
     <w:sectPr>

</xml_diff>